<commit_message>
Update Questionnaire Personnalisé (fix Q9)
</commit_message>
<xml_diff>
--- a/questionnaires/XRGodotUX_Questionnaire_Personnalisé.docx
+++ b/questionnaires/XRGodotUX_Questionnaire_Personnalisé.docx
@@ -1,6 +1,6 @@
 
 <file path=word/document.xml><?xml version="1.0" encoding="utf-8"?>
-<w:document xmlns:wpc="http://schemas.microsoft.com/office/word/2010/wordprocessingCanvas" xmlns:cx="http://schemas.microsoft.com/office/drawing/2014/chartex" xmlns:cx1="http://schemas.microsoft.com/office/drawing/2015/9/8/chartex" xmlns:cx2="http://schemas.microsoft.com/office/drawing/2015/10/21/chartex" xmlns:cx3="http://schemas.microsoft.com/office/drawing/2016/5/9/chartex" xmlns:cx4="http://schemas.microsoft.com/office/drawing/2016/5/10/chartex" xmlns:cx5="http://schemas.microsoft.com/office/drawing/2016/5/11/chartex" xmlns:cx6="http://schemas.microsoft.com/office/drawing/2016/5/12/chartex" xmlns:cx7="http://schemas.microsoft.com/office/drawing/2016/5/13/chartex" xmlns:cx8="http://schemas.microsoft.com/office/drawing/2016/5/14/chartex" xmlns:mc="http://schemas.openxmlformats.org/markup-compatibility/2006" xmlns:aink="http://schemas.microsoft.com/office/drawing/2016/ink" xmlns:am3d="http://schemas.microsoft.com/office/drawing/2017/model3d" xmlns:o="urn:schemas-microsoft-com:office:office" xmlns:oel="http://schemas.microsoft.com/office/2019/extlst" xmlns:r="http://schemas.openxmlformats.org/officeDocument/2006/relationships" xmlns:m="http://schemas.openxmlformats.org/officeDocument/2006/math" xmlns:v="urn:schemas-microsoft-com:vml" xmlns:wp14="http://schemas.microsoft.com/office/word/2010/wordprocessingDrawing" xmlns:wp="http://schemas.openxmlformats.org/drawingml/2006/wordprocessingDrawing" xmlns:w10="urn:schemas-microsoft-com:office:word" xmlns:w="http://schemas.openxmlformats.org/wordprocessingml/2006/main" xmlns:w14="http://schemas.microsoft.com/office/word/2010/wordml" xmlns:w15="http://schemas.microsoft.com/office/word/2012/wordml" xmlns:w16cex="http://schemas.microsoft.com/office/word/2018/wordml/cex" xmlns:w16cid="http://schemas.microsoft.com/office/word/2016/wordml/cid" xmlns:w16="http://schemas.microsoft.com/office/word/2018/wordml" xmlns:w16du="http://schemas.microsoft.com/office/word/2023/wordml/word16du" xmlns:w16sdtdh="http://schemas.microsoft.com/office/word/2020/wordml/sdtdatahash" xmlns:w16sdtfl="http://schemas.microsoft.com/office/word/2024/wordml/sdtformatlock" xmlns:w16se="http://schemas.microsoft.com/office/word/2015/wordml/symex" xmlns:wpg="http://schemas.microsoft.com/office/word/2010/wordprocessingGroup" xmlns:wpi="http://schemas.microsoft.com/office/word/2010/wordprocessingInk" xmlns:wne="http://schemas.microsoft.com/office/word/2006/wordml" xmlns:wps="http://schemas.microsoft.com/office/word/2010/wordprocessingShape" mc:Ignorable="w14 w15 w16se w16cid w16 w16cex w16sdtdh w16sdtfl w16du wp14">
+<w:document xmlns:wpc="http://schemas.microsoft.com/office/word/2010/wordprocessingCanvas" xmlns:cx="http://schemas.microsoft.com/office/drawing/2014/chartex" xmlns:cx1="http://schemas.microsoft.com/office/drawing/2015/9/8/chartex" xmlns:cx2="http://schemas.microsoft.com/office/drawing/2015/10/21/chartex" xmlns:cx3="http://schemas.microsoft.com/office/drawing/2016/5/9/chartex" xmlns:cx4="http://schemas.microsoft.com/office/drawing/2016/5/10/chartex" xmlns:cx5="http://schemas.microsoft.com/office/drawing/2016/5/11/chartex" xmlns:cx6="http://schemas.microsoft.com/office/drawing/2016/5/12/chartex" xmlns:cx7="http://schemas.microsoft.com/office/drawing/2016/5/13/chartex" xmlns:cx8="http://schemas.microsoft.com/office/drawing/2016/5/14/chartex" xmlns:mc="http://schemas.openxmlformats.org/markup-compatibility/2006" xmlns:aink="http://schemas.microsoft.com/office/drawing/2016/ink" xmlns:am3d="http://schemas.microsoft.com/office/drawing/2017/model3d" xmlns:o="urn:schemas-microsoft-com:office:office" xmlns:oel="http://schemas.microsoft.com/office/2019/extlst" xmlns:r="http://schemas.openxmlformats.org/officeDocument/2006/relationships" xmlns:m="http://schemas.openxmlformats.org/officeDocument/2006/math" xmlns:v="urn:schemas-microsoft-com:vml" xmlns:wp14="http://schemas.microsoft.com/office/word/2010/wordprocessingDrawing" xmlns:wp="http://schemas.openxmlformats.org/drawingml/2006/wordprocessingDrawing" xmlns:w10="urn:schemas-microsoft-com:office:word" xmlns:w="http://schemas.openxmlformats.org/wordprocessingml/2006/main" xmlns:w14="http://schemas.microsoft.com/office/word/2010/wordml" xmlns:w15="http://schemas.microsoft.com/office/word/2012/wordml" xmlns:w16cex="http://schemas.microsoft.com/office/word/2018/wordml/cex" xmlns:w16cid="http://schemas.microsoft.com/office/word/2016/wordml/cid" xmlns:w16="http://schemas.microsoft.com/office/word/2018/wordml" xmlns:w16sdtdh="http://schemas.microsoft.com/office/word/2020/wordml/sdtdatahash" xmlns:w16se="http://schemas.microsoft.com/office/word/2015/wordml/symex" xmlns:wpg="http://schemas.microsoft.com/office/word/2010/wordprocessingGroup" xmlns:wpi="http://schemas.microsoft.com/office/word/2010/wordprocessingInk" xmlns:wne="http://schemas.microsoft.com/office/word/2006/wordml" xmlns:wps="http://schemas.microsoft.com/office/word/2010/wordprocessingShape" mc:Ignorable="w14 w15 w16se w16cid w16 w16cex w16sdtdh wp14">
   <w:background w:color="FFFFFF"/>
   <w:body>
     <w:p>
@@ -575,12 +575,14 @@
       <w:r>
         <w:t xml:space="preserve">Pouvez-vous détailler votre expérience avec le moteur de jeu </w:t>
       </w:r>
+      <w:proofErr w:type="spellStart"/>
       <w:r>
         <w:rPr>
           <w:b/>
         </w:rPr>
         <w:t>Unity</w:t>
       </w:r>
+      <w:proofErr w:type="spellEnd"/>
       <w:r>
         <w:t xml:space="preserve"> ? </w:t>
       </w:r>
@@ -677,12 +679,14 @@
       <w:r>
         <w:t xml:space="preserve">Pouvez-vous détailler votre expérience avec le moteur de jeu </w:t>
       </w:r>
+      <w:proofErr w:type="spellStart"/>
       <w:r>
         <w:rPr>
           <w:b/>
         </w:rPr>
         <w:t>Unreal</w:t>
       </w:r>
+      <w:proofErr w:type="spellEnd"/>
       <w:r>
         <w:t xml:space="preserve"> ? </w:t>
       </w:r>
@@ -778,7 +782,19 @@
       </w:pPr>
       <w:r>
         <w:lastRenderedPageBreak/>
-        <w:t>À la suite des deux questions précédentes (Q6 et Q7), pouvez-vous évaluer votre niveau d’expertise avec l’utilisation d’un ou des moteurs de jeu, entre 1 (débutant) et 5 (expert) ?</w:t>
+        <w:t>À la suite des deux questions précédentes (Q</w:t>
+      </w:r>
+      <w:r>
+        <w:t>7</w:t>
+      </w:r>
+      <w:r>
+        <w:t xml:space="preserve"> et Q</w:t>
+      </w:r>
+      <w:r>
+        <w:t>8</w:t>
+      </w:r>
+      <w:r>
+        <w:t>), pouvez-vous évaluer votre niveau d’expertise avec l’utilisation d’un ou des moteurs de jeu, entre 1 (débutant) et 5 (expert) ?</w:t>
       </w:r>
     </w:p>
     <w:p>
@@ -829,7 +845,12 @@
       </w:r>
     </w:p>
     <w:sectPr>
-      <w:footerReference w:type="default" r:id="rId7"/>
+      <w:headerReference w:type="even" r:id="rId7"/>
+      <w:headerReference w:type="default" r:id="rId8"/>
+      <w:footerReference w:type="even" r:id="rId9"/>
+      <w:footerReference w:type="default" r:id="rId10"/>
+      <w:headerReference w:type="first" r:id="rId11"/>
+      <w:footerReference w:type="first" r:id="rId12"/>
       <w:pgSz w:w="12240" w:h="15840"/>
       <w:pgMar w:top="1133" w:right="1440" w:bottom="1440" w:left="1440" w:header="720" w:footer="720" w:gutter="0"/>
       <w:pgNumType w:start="1"/>
@@ -840,7 +861,7 @@
 </file>
 
 <file path=word/endnotes.xml><?xml version="1.0" encoding="utf-8"?>
-<w:endnotes xmlns:wpc="http://schemas.microsoft.com/office/word/2010/wordprocessingCanvas" xmlns:cx="http://schemas.microsoft.com/office/drawing/2014/chartex" xmlns:cx1="http://schemas.microsoft.com/office/drawing/2015/9/8/chartex" xmlns:cx2="http://schemas.microsoft.com/office/drawing/2015/10/21/chartex" xmlns:cx3="http://schemas.microsoft.com/office/drawing/2016/5/9/chartex" xmlns:cx4="http://schemas.microsoft.com/office/drawing/2016/5/10/chartex" xmlns:cx5="http://schemas.microsoft.com/office/drawing/2016/5/11/chartex" xmlns:cx6="http://schemas.microsoft.com/office/drawing/2016/5/12/chartex" xmlns:cx7="http://schemas.microsoft.com/office/drawing/2016/5/13/chartex" xmlns:cx8="http://schemas.microsoft.com/office/drawing/2016/5/14/chartex" xmlns:mc="http://schemas.openxmlformats.org/markup-compatibility/2006" xmlns:aink="http://schemas.microsoft.com/office/drawing/2016/ink" xmlns:am3d="http://schemas.microsoft.com/office/drawing/2017/model3d" xmlns:o="urn:schemas-microsoft-com:office:office" xmlns:oel="http://schemas.microsoft.com/office/2019/extlst" xmlns:r="http://schemas.openxmlformats.org/officeDocument/2006/relationships" xmlns:m="http://schemas.openxmlformats.org/officeDocument/2006/math" xmlns:v="urn:schemas-microsoft-com:vml" xmlns:wp14="http://schemas.microsoft.com/office/word/2010/wordprocessingDrawing" xmlns:wp="http://schemas.openxmlformats.org/drawingml/2006/wordprocessingDrawing" xmlns:w10="urn:schemas-microsoft-com:office:word" xmlns:w="http://schemas.openxmlformats.org/wordprocessingml/2006/main" xmlns:w14="http://schemas.microsoft.com/office/word/2010/wordml" xmlns:w15="http://schemas.microsoft.com/office/word/2012/wordml" xmlns:w16cex="http://schemas.microsoft.com/office/word/2018/wordml/cex" xmlns:w16cid="http://schemas.microsoft.com/office/word/2016/wordml/cid" xmlns:w16="http://schemas.microsoft.com/office/word/2018/wordml" xmlns:w16du="http://schemas.microsoft.com/office/word/2023/wordml/word16du" xmlns:w16sdtdh="http://schemas.microsoft.com/office/word/2020/wordml/sdtdatahash" xmlns:w16sdtfl="http://schemas.microsoft.com/office/word/2024/wordml/sdtformatlock" xmlns:w16se="http://schemas.microsoft.com/office/word/2015/wordml/symex" xmlns:wpg="http://schemas.microsoft.com/office/word/2010/wordprocessingGroup" xmlns:wpi="http://schemas.microsoft.com/office/word/2010/wordprocessingInk" xmlns:wne="http://schemas.microsoft.com/office/word/2006/wordml" xmlns:wps="http://schemas.microsoft.com/office/word/2010/wordprocessingShape" mc:Ignorable="w14 w15 w16se w16cid w16 w16cex w16sdtdh w16sdtfl w16du wp14">
+<w:endnotes xmlns:wpc="http://schemas.microsoft.com/office/word/2010/wordprocessingCanvas" xmlns:cx="http://schemas.microsoft.com/office/drawing/2014/chartex" xmlns:cx1="http://schemas.microsoft.com/office/drawing/2015/9/8/chartex" xmlns:cx2="http://schemas.microsoft.com/office/drawing/2015/10/21/chartex" xmlns:cx3="http://schemas.microsoft.com/office/drawing/2016/5/9/chartex" xmlns:cx4="http://schemas.microsoft.com/office/drawing/2016/5/10/chartex" xmlns:cx5="http://schemas.microsoft.com/office/drawing/2016/5/11/chartex" xmlns:cx6="http://schemas.microsoft.com/office/drawing/2016/5/12/chartex" xmlns:cx7="http://schemas.microsoft.com/office/drawing/2016/5/13/chartex" xmlns:cx8="http://schemas.microsoft.com/office/drawing/2016/5/14/chartex" xmlns:mc="http://schemas.openxmlformats.org/markup-compatibility/2006" xmlns:aink="http://schemas.microsoft.com/office/drawing/2016/ink" xmlns:am3d="http://schemas.microsoft.com/office/drawing/2017/model3d" xmlns:o="urn:schemas-microsoft-com:office:office" xmlns:oel="http://schemas.microsoft.com/office/2019/extlst" xmlns:r="http://schemas.openxmlformats.org/officeDocument/2006/relationships" xmlns:m="http://schemas.openxmlformats.org/officeDocument/2006/math" xmlns:v="urn:schemas-microsoft-com:vml" xmlns:wp14="http://schemas.microsoft.com/office/word/2010/wordprocessingDrawing" xmlns:wp="http://schemas.openxmlformats.org/drawingml/2006/wordprocessingDrawing" xmlns:w10="urn:schemas-microsoft-com:office:word" xmlns:w="http://schemas.openxmlformats.org/wordprocessingml/2006/main" xmlns:w14="http://schemas.microsoft.com/office/word/2010/wordml" xmlns:w15="http://schemas.microsoft.com/office/word/2012/wordml" xmlns:w16cex="http://schemas.microsoft.com/office/word/2018/wordml/cex" xmlns:w16cid="http://schemas.microsoft.com/office/word/2016/wordml/cid" xmlns:w16="http://schemas.microsoft.com/office/word/2018/wordml" xmlns:w16sdtdh="http://schemas.microsoft.com/office/word/2020/wordml/sdtdatahash" xmlns:w16se="http://schemas.microsoft.com/office/word/2015/wordml/symex" xmlns:wpg="http://schemas.microsoft.com/office/word/2010/wordprocessingGroup" xmlns:wpi="http://schemas.microsoft.com/office/word/2010/wordprocessingInk" xmlns:wne="http://schemas.microsoft.com/office/word/2006/wordml" xmlns:wps="http://schemas.microsoft.com/office/word/2010/wordprocessingShape" mc:Ignorable="w14 w15 w16se w16cid w16 w16cex w16sdtdh wp14">
   <w:endnote w:type="separator" w:id="-1">
     <w:p>
       <w:pPr>
@@ -865,7 +886,17 @@
 </file>
 
 <file path=word/footer1.xml><?xml version="1.0" encoding="utf-8"?>
-<w:ftr xmlns:wpc="http://schemas.microsoft.com/office/word/2010/wordprocessingCanvas" xmlns:cx="http://schemas.microsoft.com/office/drawing/2014/chartex" xmlns:cx1="http://schemas.microsoft.com/office/drawing/2015/9/8/chartex" xmlns:cx2="http://schemas.microsoft.com/office/drawing/2015/10/21/chartex" xmlns:cx3="http://schemas.microsoft.com/office/drawing/2016/5/9/chartex" xmlns:cx4="http://schemas.microsoft.com/office/drawing/2016/5/10/chartex" xmlns:cx5="http://schemas.microsoft.com/office/drawing/2016/5/11/chartex" xmlns:cx6="http://schemas.microsoft.com/office/drawing/2016/5/12/chartex" xmlns:cx7="http://schemas.microsoft.com/office/drawing/2016/5/13/chartex" xmlns:cx8="http://schemas.microsoft.com/office/drawing/2016/5/14/chartex" xmlns:mc="http://schemas.openxmlformats.org/markup-compatibility/2006" xmlns:aink="http://schemas.microsoft.com/office/drawing/2016/ink" xmlns:am3d="http://schemas.microsoft.com/office/drawing/2017/model3d" xmlns:o="urn:schemas-microsoft-com:office:office" xmlns:oel="http://schemas.microsoft.com/office/2019/extlst" xmlns:r="http://schemas.openxmlformats.org/officeDocument/2006/relationships" xmlns:m="http://schemas.openxmlformats.org/officeDocument/2006/math" xmlns:v="urn:schemas-microsoft-com:vml" xmlns:wp14="http://schemas.microsoft.com/office/word/2010/wordprocessingDrawing" xmlns:wp="http://schemas.openxmlformats.org/drawingml/2006/wordprocessingDrawing" xmlns:w10="urn:schemas-microsoft-com:office:word" xmlns:w="http://schemas.openxmlformats.org/wordprocessingml/2006/main" xmlns:w14="http://schemas.microsoft.com/office/word/2010/wordml" xmlns:w15="http://schemas.microsoft.com/office/word/2012/wordml" xmlns:w16cex="http://schemas.microsoft.com/office/word/2018/wordml/cex" xmlns:w16cid="http://schemas.microsoft.com/office/word/2016/wordml/cid" xmlns:w16="http://schemas.microsoft.com/office/word/2018/wordml" xmlns:w16du="http://schemas.microsoft.com/office/word/2023/wordml/word16du" xmlns:w16sdtdh="http://schemas.microsoft.com/office/word/2020/wordml/sdtdatahash" xmlns:w16sdtfl="http://schemas.microsoft.com/office/word/2024/wordml/sdtformatlock" xmlns:w16se="http://schemas.microsoft.com/office/word/2015/wordml/symex" xmlns:wpg="http://schemas.microsoft.com/office/word/2010/wordprocessingGroup" xmlns:wpi="http://schemas.microsoft.com/office/word/2010/wordprocessingInk" xmlns:wne="http://schemas.microsoft.com/office/word/2006/wordml" xmlns:wps="http://schemas.microsoft.com/office/word/2010/wordprocessingShape" mc:Ignorable="w14 w15 w16se w16cid w16 w16cex w16sdtdh w16sdtfl w16du wp14">
+<w:ftr xmlns:wpc="http://schemas.microsoft.com/office/word/2010/wordprocessingCanvas" xmlns:cx="http://schemas.microsoft.com/office/drawing/2014/chartex" xmlns:cx1="http://schemas.microsoft.com/office/drawing/2015/9/8/chartex" xmlns:cx2="http://schemas.microsoft.com/office/drawing/2015/10/21/chartex" xmlns:cx3="http://schemas.microsoft.com/office/drawing/2016/5/9/chartex" xmlns:cx4="http://schemas.microsoft.com/office/drawing/2016/5/10/chartex" xmlns:cx5="http://schemas.microsoft.com/office/drawing/2016/5/11/chartex" xmlns:cx6="http://schemas.microsoft.com/office/drawing/2016/5/12/chartex" xmlns:cx7="http://schemas.microsoft.com/office/drawing/2016/5/13/chartex" xmlns:cx8="http://schemas.microsoft.com/office/drawing/2016/5/14/chartex" xmlns:mc="http://schemas.openxmlformats.org/markup-compatibility/2006" xmlns:aink="http://schemas.microsoft.com/office/drawing/2016/ink" xmlns:am3d="http://schemas.microsoft.com/office/drawing/2017/model3d" xmlns:o="urn:schemas-microsoft-com:office:office" xmlns:oel="http://schemas.microsoft.com/office/2019/extlst" xmlns:r="http://schemas.openxmlformats.org/officeDocument/2006/relationships" xmlns:m="http://schemas.openxmlformats.org/officeDocument/2006/math" xmlns:v="urn:schemas-microsoft-com:vml" xmlns:wp14="http://schemas.microsoft.com/office/word/2010/wordprocessingDrawing" xmlns:wp="http://schemas.openxmlformats.org/drawingml/2006/wordprocessingDrawing" xmlns:w10="urn:schemas-microsoft-com:office:word" xmlns:w="http://schemas.openxmlformats.org/wordprocessingml/2006/main" xmlns:w14="http://schemas.microsoft.com/office/word/2010/wordml" xmlns:w15="http://schemas.microsoft.com/office/word/2012/wordml" xmlns:w16cex="http://schemas.microsoft.com/office/word/2018/wordml/cex" xmlns:w16cid="http://schemas.microsoft.com/office/word/2016/wordml/cid" xmlns:w16="http://schemas.microsoft.com/office/word/2018/wordml" xmlns:w16sdtdh="http://schemas.microsoft.com/office/word/2020/wordml/sdtdatahash" xmlns:w16se="http://schemas.microsoft.com/office/word/2015/wordml/symex" xmlns:wpg="http://schemas.microsoft.com/office/word/2010/wordprocessingGroup" xmlns:wpi="http://schemas.microsoft.com/office/word/2010/wordprocessingInk" xmlns:wne="http://schemas.microsoft.com/office/word/2006/wordml" xmlns:wps="http://schemas.microsoft.com/office/word/2010/wordprocessingShape" mc:Ignorable="w14 w15 w16se w16cid w16 w16cex w16sdtdh wp14">
+  <w:p>
+    <w:pPr>
+      <w:pStyle w:val="Pieddepage"/>
+    </w:pPr>
+  </w:p>
+</w:ftr>
+</file>
+
+<file path=word/footer2.xml><?xml version="1.0" encoding="utf-8"?>
+<w:ftr xmlns:wpc="http://schemas.microsoft.com/office/word/2010/wordprocessingCanvas" xmlns:cx="http://schemas.microsoft.com/office/drawing/2014/chartex" xmlns:cx1="http://schemas.microsoft.com/office/drawing/2015/9/8/chartex" xmlns:cx2="http://schemas.microsoft.com/office/drawing/2015/10/21/chartex" xmlns:cx3="http://schemas.microsoft.com/office/drawing/2016/5/9/chartex" xmlns:cx4="http://schemas.microsoft.com/office/drawing/2016/5/10/chartex" xmlns:cx5="http://schemas.microsoft.com/office/drawing/2016/5/11/chartex" xmlns:cx6="http://schemas.microsoft.com/office/drawing/2016/5/12/chartex" xmlns:cx7="http://schemas.microsoft.com/office/drawing/2016/5/13/chartex" xmlns:cx8="http://schemas.microsoft.com/office/drawing/2016/5/14/chartex" xmlns:mc="http://schemas.openxmlformats.org/markup-compatibility/2006" xmlns:aink="http://schemas.microsoft.com/office/drawing/2016/ink" xmlns:am3d="http://schemas.microsoft.com/office/drawing/2017/model3d" xmlns:o="urn:schemas-microsoft-com:office:office" xmlns:oel="http://schemas.microsoft.com/office/2019/extlst" xmlns:r="http://schemas.openxmlformats.org/officeDocument/2006/relationships" xmlns:m="http://schemas.openxmlformats.org/officeDocument/2006/math" xmlns:v="urn:schemas-microsoft-com:vml" xmlns:wp14="http://schemas.microsoft.com/office/word/2010/wordprocessingDrawing" xmlns:wp="http://schemas.openxmlformats.org/drawingml/2006/wordprocessingDrawing" xmlns:w10="urn:schemas-microsoft-com:office:word" xmlns:w="http://schemas.openxmlformats.org/wordprocessingml/2006/main" xmlns:w14="http://schemas.microsoft.com/office/word/2010/wordml" xmlns:w15="http://schemas.microsoft.com/office/word/2012/wordml" xmlns:w16cex="http://schemas.microsoft.com/office/word/2018/wordml/cex" xmlns:w16cid="http://schemas.microsoft.com/office/word/2016/wordml/cid" xmlns:w16="http://schemas.microsoft.com/office/word/2018/wordml" xmlns:w16sdtdh="http://schemas.microsoft.com/office/word/2020/wordml/sdtdatahash" xmlns:w16se="http://schemas.microsoft.com/office/word/2015/wordml/symex" xmlns:wpg="http://schemas.microsoft.com/office/word/2010/wordprocessingGroup" xmlns:wpi="http://schemas.microsoft.com/office/word/2010/wordprocessingInk" xmlns:wne="http://schemas.microsoft.com/office/word/2006/wordml" xmlns:wps="http://schemas.microsoft.com/office/word/2010/wordprocessingShape" mc:Ignorable="w14 w15 w16se w16cid w16 w16cex w16sdtdh wp14">
   <w:p>
     <w:pPr>
       <w:rPr>
@@ -1094,8 +1125,18 @@
 </w:ftr>
 </file>
 
+<file path=word/footer3.xml><?xml version="1.0" encoding="utf-8"?>
+<w:ftr xmlns:wpc="http://schemas.microsoft.com/office/word/2010/wordprocessingCanvas" xmlns:cx="http://schemas.microsoft.com/office/drawing/2014/chartex" xmlns:cx1="http://schemas.microsoft.com/office/drawing/2015/9/8/chartex" xmlns:cx2="http://schemas.microsoft.com/office/drawing/2015/10/21/chartex" xmlns:cx3="http://schemas.microsoft.com/office/drawing/2016/5/9/chartex" xmlns:cx4="http://schemas.microsoft.com/office/drawing/2016/5/10/chartex" xmlns:cx5="http://schemas.microsoft.com/office/drawing/2016/5/11/chartex" xmlns:cx6="http://schemas.microsoft.com/office/drawing/2016/5/12/chartex" xmlns:cx7="http://schemas.microsoft.com/office/drawing/2016/5/13/chartex" xmlns:cx8="http://schemas.microsoft.com/office/drawing/2016/5/14/chartex" xmlns:mc="http://schemas.openxmlformats.org/markup-compatibility/2006" xmlns:aink="http://schemas.microsoft.com/office/drawing/2016/ink" xmlns:am3d="http://schemas.microsoft.com/office/drawing/2017/model3d" xmlns:o="urn:schemas-microsoft-com:office:office" xmlns:oel="http://schemas.microsoft.com/office/2019/extlst" xmlns:r="http://schemas.openxmlformats.org/officeDocument/2006/relationships" xmlns:m="http://schemas.openxmlformats.org/officeDocument/2006/math" xmlns:v="urn:schemas-microsoft-com:vml" xmlns:wp14="http://schemas.microsoft.com/office/word/2010/wordprocessingDrawing" xmlns:wp="http://schemas.openxmlformats.org/drawingml/2006/wordprocessingDrawing" xmlns:w10="urn:schemas-microsoft-com:office:word" xmlns:w="http://schemas.openxmlformats.org/wordprocessingml/2006/main" xmlns:w14="http://schemas.microsoft.com/office/word/2010/wordml" xmlns:w15="http://schemas.microsoft.com/office/word/2012/wordml" xmlns:w16cex="http://schemas.microsoft.com/office/word/2018/wordml/cex" xmlns:w16cid="http://schemas.microsoft.com/office/word/2016/wordml/cid" xmlns:w16="http://schemas.microsoft.com/office/word/2018/wordml" xmlns:w16sdtdh="http://schemas.microsoft.com/office/word/2020/wordml/sdtdatahash" xmlns:w16se="http://schemas.microsoft.com/office/word/2015/wordml/symex" xmlns:wpg="http://schemas.microsoft.com/office/word/2010/wordprocessingGroup" xmlns:wpi="http://schemas.microsoft.com/office/word/2010/wordprocessingInk" xmlns:wne="http://schemas.microsoft.com/office/word/2006/wordml" xmlns:wps="http://schemas.microsoft.com/office/word/2010/wordprocessingShape" mc:Ignorable="w14 w15 w16se w16cid w16 w16cex w16sdtdh wp14">
+  <w:p>
+    <w:pPr>
+      <w:pStyle w:val="Pieddepage"/>
+    </w:pPr>
+  </w:p>
+</w:ftr>
+</file>
+
 <file path=word/footnotes.xml><?xml version="1.0" encoding="utf-8"?>
-<w:footnotes xmlns:wpc="http://schemas.microsoft.com/office/word/2010/wordprocessingCanvas" xmlns:cx="http://schemas.microsoft.com/office/drawing/2014/chartex" xmlns:cx1="http://schemas.microsoft.com/office/drawing/2015/9/8/chartex" xmlns:cx2="http://schemas.microsoft.com/office/drawing/2015/10/21/chartex" xmlns:cx3="http://schemas.microsoft.com/office/drawing/2016/5/9/chartex" xmlns:cx4="http://schemas.microsoft.com/office/drawing/2016/5/10/chartex" xmlns:cx5="http://schemas.microsoft.com/office/drawing/2016/5/11/chartex" xmlns:cx6="http://schemas.microsoft.com/office/drawing/2016/5/12/chartex" xmlns:cx7="http://schemas.microsoft.com/office/drawing/2016/5/13/chartex" xmlns:cx8="http://schemas.microsoft.com/office/drawing/2016/5/14/chartex" xmlns:mc="http://schemas.openxmlformats.org/markup-compatibility/2006" xmlns:aink="http://schemas.microsoft.com/office/drawing/2016/ink" xmlns:am3d="http://schemas.microsoft.com/office/drawing/2017/model3d" xmlns:o="urn:schemas-microsoft-com:office:office" xmlns:oel="http://schemas.microsoft.com/office/2019/extlst" xmlns:r="http://schemas.openxmlformats.org/officeDocument/2006/relationships" xmlns:m="http://schemas.openxmlformats.org/officeDocument/2006/math" xmlns:v="urn:schemas-microsoft-com:vml" xmlns:wp14="http://schemas.microsoft.com/office/word/2010/wordprocessingDrawing" xmlns:wp="http://schemas.openxmlformats.org/drawingml/2006/wordprocessingDrawing" xmlns:w10="urn:schemas-microsoft-com:office:word" xmlns:w="http://schemas.openxmlformats.org/wordprocessingml/2006/main" xmlns:w14="http://schemas.microsoft.com/office/word/2010/wordml" xmlns:w15="http://schemas.microsoft.com/office/word/2012/wordml" xmlns:w16cex="http://schemas.microsoft.com/office/word/2018/wordml/cex" xmlns:w16cid="http://schemas.microsoft.com/office/word/2016/wordml/cid" xmlns:w16="http://schemas.microsoft.com/office/word/2018/wordml" xmlns:w16du="http://schemas.microsoft.com/office/word/2023/wordml/word16du" xmlns:w16sdtdh="http://schemas.microsoft.com/office/word/2020/wordml/sdtdatahash" xmlns:w16sdtfl="http://schemas.microsoft.com/office/word/2024/wordml/sdtformatlock" xmlns:w16se="http://schemas.microsoft.com/office/word/2015/wordml/symex" xmlns:wpg="http://schemas.microsoft.com/office/word/2010/wordprocessingGroup" xmlns:wpi="http://schemas.microsoft.com/office/word/2010/wordprocessingInk" xmlns:wne="http://schemas.microsoft.com/office/word/2006/wordml" xmlns:wps="http://schemas.microsoft.com/office/word/2010/wordprocessingShape" mc:Ignorable="w14 w15 w16se w16cid w16 w16cex w16sdtdh w16sdtfl w16du wp14">
+<w:footnotes xmlns:wpc="http://schemas.microsoft.com/office/word/2010/wordprocessingCanvas" xmlns:cx="http://schemas.microsoft.com/office/drawing/2014/chartex" xmlns:cx1="http://schemas.microsoft.com/office/drawing/2015/9/8/chartex" xmlns:cx2="http://schemas.microsoft.com/office/drawing/2015/10/21/chartex" xmlns:cx3="http://schemas.microsoft.com/office/drawing/2016/5/9/chartex" xmlns:cx4="http://schemas.microsoft.com/office/drawing/2016/5/10/chartex" xmlns:cx5="http://schemas.microsoft.com/office/drawing/2016/5/11/chartex" xmlns:cx6="http://schemas.microsoft.com/office/drawing/2016/5/12/chartex" xmlns:cx7="http://schemas.microsoft.com/office/drawing/2016/5/13/chartex" xmlns:cx8="http://schemas.microsoft.com/office/drawing/2016/5/14/chartex" xmlns:mc="http://schemas.openxmlformats.org/markup-compatibility/2006" xmlns:aink="http://schemas.microsoft.com/office/drawing/2016/ink" xmlns:am3d="http://schemas.microsoft.com/office/drawing/2017/model3d" xmlns:o="urn:schemas-microsoft-com:office:office" xmlns:oel="http://schemas.microsoft.com/office/2019/extlst" xmlns:r="http://schemas.openxmlformats.org/officeDocument/2006/relationships" xmlns:m="http://schemas.openxmlformats.org/officeDocument/2006/math" xmlns:v="urn:schemas-microsoft-com:vml" xmlns:wp14="http://schemas.microsoft.com/office/word/2010/wordprocessingDrawing" xmlns:wp="http://schemas.openxmlformats.org/drawingml/2006/wordprocessingDrawing" xmlns:w10="urn:schemas-microsoft-com:office:word" xmlns:w="http://schemas.openxmlformats.org/wordprocessingml/2006/main" xmlns:w14="http://schemas.microsoft.com/office/word/2010/wordml" xmlns:w15="http://schemas.microsoft.com/office/word/2012/wordml" xmlns:w16cex="http://schemas.microsoft.com/office/word/2018/wordml/cex" xmlns:w16cid="http://schemas.microsoft.com/office/word/2016/wordml/cid" xmlns:w16="http://schemas.microsoft.com/office/word/2018/wordml" xmlns:w16sdtdh="http://schemas.microsoft.com/office/word/2020/wordml/sdtdatahash" xmlns:w16se="http://schemas.microsoft.com/office/word/2015/wordml/symex" xmlns:wpg="http://schemas.microsoft.com/office/word/2010/wordprocessingGroup" xmlns:wpi="http://schemas.microsoft.com/office/word/2010/wordprocessingInk" xmlns:wne="http://schemas.microsoft.com/office/word/2006/wordml" xmlns:wps="http://schemas.microsoft.com/office/word/2010/wordprocessingShape" mc:Ignorable="w14 w15 w16se w16cid w16 w16cex w16sdtdh wp14">
   <w:footnote w:type="separator" w:id="-1">
     <w:p>
       <w:pPr>
@@ -1119,8 +1160,38 @@
 </w:footnotes>
 </file>
 
+<file path=word/header1.xml><?xml version="1.0" encoding="utf-8"?>
+<w:hdr xmlns:wpc="http://schemas.microsoft.com/office/word/2010/wordprocessingCanvas" xmlns:cx="http://schemas.microsoft.com/office/drawing/2014/chartex" xmlns:cx1="http://schemas.microsoft.com/office/drawing/2015/9/8/chartex" xmlns:cx2="http://schemas.microsoft.com/office/drawing/2015/10/21/chartex" xmlns:cx3="http://schemas.microsoft.com/office/drawing/2016/5/9/chartex" xmlns:cx4="http://schemas.microsoft.com/office/drawing/2016/5/10/chartex" xmlns:cx5="http://schemas.microsoft.com/office/drawing/2016/5/11/chartex" xmlns:cx6="http://schemas.microsoft.com/office/drawing/2016/5/12/chartex" xmlns:cx7="http://schemas.microsoft.com/office/drawing/2016/5/13/chartex" xmlns:cx8="http://schemas.microsoft.com/office/drawing/2016/5/14/chartex" xmlns:mc="http://schemas.openxmlformats.org/markup-compatibility/2006" xmlns:aink="http://schemas.microsoft.com/office/drawing/2016/ink" xmlns:am3d="http://schemas.microsoft.com/office/drawing/2017/model3d" xmlns:o="urn:schemas-microsoft-com:office:office" xmlns:oel="http://schemas.microsoft.com/office/2019/extlst" xmlns:r="http://schemas.openxmlformats.org/officeDocument/2006/relationships" xmlns:m="http://schemas.openxmlformats.org/officeDocument/2006/math" xmlns:v="urn:schemas-microsoft-com:vml" xmlns:wp14="http://schemas.microsoft.com/office/word/2010/wordprocessingDrawing" xmlns:wp="http://schemas.openxmlformats.org/drawingml/2006/wordprocessingDrawing" xmlns:w10="urn:schemas-microsoft-com:office:word" xmlns:w="http://schemas.openxmlformats.org/wordprocessingml/2006/main" xmlns:w14="http://schemas.microsoft.com/office/word/2010/wordml" xmlns:w15="http://schemas.microsoft.com/office/word/2012/wordml" xmlns:w16cex="http://schemas.microsoft.com/office/word/2018/wordml/cex" xmlns:w16cid="http://schemas.microsoft.com/office/word/2016/wordml/cid" xmlns:w16="http://schemas.microsoft.com/office/word/2018/wordml" xmlns:w16sdtdh="http://schemas.microsoft.com/office/word/2020/wordml/sdtdatahash" xmlns:w16se="http://schemas.microsoft.com/office/word/2015/wordml/symex" xmlns:wpg="http://schemas.microsoft.com/office/word/2010/wordprocessingGroup" xmlns:wpi="http://schemas.microsoft.com/office/word/2010/wordprocessingInk" xmlns:wne="http://schemas.microsoft.com/office/word/2006/wordml" xmlns:wps="http://schemas.microsoft.com/office/word/2010/wordprocessingShape" mc:Ignorable="w14 w15 w16se w16cid w16 w16cex w16sdtdh wp14">
+  <w:p>
+    <w:pPr>
+      <w:pStyle w:val="En-tte"/>
+    </w:pPr>
+  </w:p>
+</w:hdr>
+</file>
+
+<file path=word/header2.xml><?xml version="1.0" encoding="utf-8"?>
+<w:hdr xmlns:wpc="http://schemas.microsoft.com/office/word/2010/wordprocessingCanvas" xmlns:cx="http://schemas.microsoft.com/office/drawing/2014/chartex" xmlns:cx1="http://schemas.microsoft.com/office/drawing/2015/9/8/chartex" xmlns:cx2="http://schemas.microsoft.com/office/drawing/2015/10/21/chartex" xmlns:cx3="http://schemas.microsoft.com/office/drawing/2016/5/9/chartex" xmlns:cx4="http://schemas.microsoft.com/office/drawing/2016/5/10/chartex" xmlns:cx5="http://schemas.microsoft.com/office/drawing/2016/5/11/chartex" xmlns:cx6="http://schemas.microsoft.com/office/drawing/2016/5/12/chartex" xmlns:cx7="http://schemas.microsoft.com/office/drawing/2016/5/13/chartex" xmlns:cx8="http://schemas.microsoft.com/office/drawing/2016/5/14/chartex" xmlns:mc="http://schemas.openxmlformats.org/markup-compatibility/2006" xmlns:aink="http://schemas.microsoft.com/office/drawing/2016/ink" xmlns:am3d="http://schemas.microsoft.com/office/drawing/2017/model3d" xmlns:o="urn:schemas-microsoft-com:office:office" xmlns:oel="http://schemas.microsoft.com/office/2019/extlst" xmlns:r="http://schemas.openxmlformats.org/officeDocument/2006/relationships" xmlns:m="http://schemas.openxmlformats.org/officeDocument/2006/math" xmlns:v="urn:schemas-microsoft-com:vml" xmlns:wp14="http://schemas.microsoft.com/office/word/2010/wordprocessingDrawing" xmlns:wp="http://schemas.openxmlformats.org/drawingml/2006/wordprocessingDrawing" xmlns:w10="urn:schemas-microsoft-com:office:word" xmlns:w="http://schemas.openxmlformats.org/wordprocessingml/2006/main" xmlns:w14="http://schemas.microsoft.com/office/word/2010/wordml" xmlns:w15="http://schemas.microsoft.com/office/word/2012/wordml" xmlns:w16cex="http://schemas.microsoft.com/office/word/2018/wordml/cex" xmlns:w16cid="http://schemas.microsoft.com/office/word/2016/wordml/cid" xmlns:w16="http://schemas.microsoft.com/office/word/2018/wordml" xmlns:w16sdtdh="http://schemas.microsoft.com/office/word/2020/wordml/sdtdatahash" xmlns:w16se="http://schemas.microsoft.com/office/word/2015/wordml/symex" xmlns:wpg="http://schemas.microsoft.com/office/word/2010/wordprocessingGroup" xmlns:wpi="http://schemas.microsoft.com/office/word/2010/wordprocessingInk" xmlns:wne="http://schemas.microsoft.com/office/word/2006/wordml" xmlns:wps="http://schemas.microsoft.com/office/word/2010/wordprocessingShape" mc:Ignorable="w14 w15 w16se w16cid w16 w16cex w16sdtdh wp14">
+  <w:p>
+    <w:pPr>
+      <w:pStyle w:val="En-tte"/>
+    </w:pPr>
+  </w:p>
+</w:hdr>
+</file>
+
+<file path=word/header3.xml><?xml version="1.0" encoding="utf-8"?>
+<w:hdr xmlns:wpc="http://schemas.microsoft.com/office/word/2010/wordprocessingCanvas" xmlns:cx="http://schemas.microsoft.com/office/drawing/2014/chartex" xmlns:cx1="http://schemas.microsoft.com/office/drawing/2015/9/8/chartex" xmlns:cx2="http://schemas.microsoft.com/office/drawing/2015/10/21/chartex" xmlns:cx3="http://schemas.microsoft.com/office/drawing/2016/5/9/chartex" xmlns:cx4="http://schemas.microsoft.com/office/drawing/2016/5/10/chartex" xmlns:cx5="http://schemas.microsoft.com/office/drawing/2016/5/11/chartex" xmlns:cx6="http://schemas.microsoft.com/office/drawing/2016/5/12/chartex" xmlns:cx7="http://schemas.microsoft.com/office/drawing/2016/5/13/chartex" xmlns:cx8="http://schemas.microsoft.com/office/drawing/2016/5/14/chartex" xmlns:mc="http://schemas.openxmlformats.org/markup-compatibility/2006" xmlns:aink="http://schemas.microsoft.com/office/drawing/2016/ink" xmlns:am3d="http://schemas.microsoft.com/office/drawing/2017/model3d" xmlns:o="urn:schemas-microsoft-com:office:office" xmlns:oel="http://schemas.microsoft.com/office/2019/extlst" xmlns:r="http://schemas.openxmlformats.org/officeDocument/2006/relationships" xmlns:m="http://schemas.openxmlformats.org/officeDocument/2006/math" xmlns:v="urn:schemas-microsoft-com:vml" xmlns:wp14="http://schemas.microsoft.com/office/word/2010/wordprocessingDrawing" xmlns:wp="http://schemas.openxmlformats.org/drawingml/2006/wordprocessingDrawing" xmlns:w10="urn:schemas-microsoft-com:office:word" xmlns:w="http://schemas.openxmlformats.org/wordprocessingml/2006/main" xmlns:w14="http://schemas.microsoft.com/office/word/2010/wordml" xmlns:w15="http://schemas.microsoft.com/office/word/2012/wordml" xmlns:w16cex="http://schemas.microsoft.com/office/word/2018/wordml/cex" xmlns:w16cid="http://schemas.microsoft.com/office/word/2016/wordml/cid" xmlns:w16="http://schemas.microsoft.com/office/word/2018/wordml" xmlns:w16sdtdh="http://schemas.microsoft.com/office/word/2020/wordml/sdtdatahash" xmlns:w16se="http://schemas.microsoft.com/office/word/2015/wordml/symex" xmlns:wpg="http://schemas.microsoft.com/office/word/2010/wordprocessingGroup" xmlns:wpi="http://schemas.microsoft.com/office/word/2010/wordprocessingInk" xmlns:wne="http://schemas.microsoft.com/office/word/2006/wordml" xmlns:wps="http://schemas.microsoft.com/office/word/2010/wordprocessingShape" mc:Ignorable="w14 w15 w16se w16cid w16 w16cex w16sdtdh wp14">
+  <w:p>
+    <w:pPr>
+      <w:pStyle w:val="En-tte"/>
+    </w:pPr>
+  </w:p>
+</w:hdr>
+</file>
+
 <file path=word/numbering.xml><?xml version="1.0" encoding="utf-8"?>
-<w:numbering xmlns:wpc="http://schemas.microsoft.com/office/word/2010/wordprocessingCanvas" xmlns:cx="http://schemas.microsoft.com/office/drawing/2014/chartex" xmlns:cx1="http://schemas.microsoft.com/office/drawing/2015/9/8/chartex" xmlns:cx2="http://schemas.microsoft.com/office/drawing/2015/10/21/chartex" xmlns:cx3="http://schemas.microsoft.com/office/drawing/2016/5/9/chartex" xmlns:cx4="http://schemas.microsoft.com/office/drawing/2016/5/10/chartex" xmlns:cx5="http://schemas.microsoft.com/office/drawing/2016/5/11/chartex" xmlns:cx6="http://schemas.microsoft.com/office/drawing/2016/5/12/chartex" xmlns:cx7="http://schemas.microsoft.com/office/drawing/2016/5/13/chartex" xmlns:cx8="http://schemas.microsoft.com/office/drawing/2016/5/14/chartex" xmlns:mc="http://schemas.openxmlformats.org/markup-compatibility/2006" xmlns:aink="http://schemas.microsoft.com/office/drawing/2016/ink" xmlns:am3d="http://schemas.microsoft.com/office/drawing/2017/model3d" xmlns:o="urn:schemas-microsoft-com:office:office" xmlns:oel="http://schemas.microsoft.com/office/2019/extlst" xmlns:r="http://schemas.openxmlformats.org/officeDocument/2006/relationships" xmlns:m="http://schemas.openxmlformats.org/officeDocument/2006/math" xmlns:v="urn:schemas-microsoft-com:vml" xmlns:wp14="http://schemas.microsoft.com/office/word/2010/wordprocessingDrawing" xmlns:wp="http://schemas.openxmlformats.org/drawingml/2006/wordprocessingDrawing" xmlns:w10="urn:schemas-microsoft-com:office:word" xmlns:w="http://schemas.openxmlformats.org/wordprocessingml/2006/main" xmlns:w14="http://schemas.microsoft.com/office/word/2010/wordml" xmlns:w15="http://schemas.microsoft.com/office/word/2012/wordml" xmlns:w16cex="http://schemas.microsoft.com/office/word/2018/wordml/cex" xmlns:w16cid="http://schemas.microsoft.com/office/word/2016/wordml/cid" xmlns:w16="http://schemas.microsoft.com/office/word/2018/wordml" xmlns:w16du="http://schemas.microsoft.com/office/word/2023/wordml/word16du" xmlns:w16sdtdh="http://schemas.microsoft.com/office/word/2020/wordml/sdtdatahash" xmlns:w16sdtfl="http://schemas.microsoft.com/office/word/2024/wordml/sdtformatlock" xmlns:w16se="http://schemas.microsoft.com/office/word/2015/wordml/symex" xmlns:wpg="http://schemas.microsoft.com/office/word/2010/wordprocessingGroup" xmlns:wpi="http://schemas.microsoft.com/office/word/2010/wordprocessingInk" xmlns:wne="http://schemas.microsoft.com/office/word/2006/wordml" xmlns:wps="http://schemas.microsoft.com/office/word/2010/wordprocessingShape" mc:Ignorable="w14 w15 w16se w16cid w16 w16cex w16sdtdh w16sdtfl w16du wp14">
+<w:numbering xmlns:wpc="http://schemas.microsoft.com/office/word/2010/wordprocessingCanvas" xmlns:cx="http://schemas.microsoft.com/office/drawing/2014/chartex" xmlns:cx1="http://schemas.microsoft.com/office/drawing/2015/9/8/chartex" xmlns:cx2="http://schemas.microsoft.com/office/drawing/2015/10/21/chartex" xmlns:cx3="http://schemas.microsoft.com/office/drawing/2016/5/9/chartex" xmlns:cx4="http://schemas.microsoft.com/office/drawing/2016/5/10/chartex" xmlns:cx5="http://schemas.microsoft.com/office/drawing/2016/5/11/chartex" xmlns:cx6="http://schemas.microsoft.com/office/drawing/2016/5/12/chartex" xmlns:cx7="http://schemas.microsoft.com/office/drawing/2016/5/13/chartex" xmlns:cx8="http://schemas.microsoft.com/office/drawing/2016/5/14/chartex" xmlns:mc="http://schemas.openxmlformats.org/markup-compatibility/2006" xmlns:aink="http://schemas.microsoft.com/office/drawing/2016/ink" xmlns:am3d="http://schemas.microsoft.com/office/drawing/2017/model3d" xmlns:o="urn:schemas-microsoft-com:office:office" xmlns:oel="http://schemas.microsoft.com/office/2019/extlst" xmlns:r="http://schemas.openxmlformats.org/officeDocument/2006/relationships" xmlns:m="http://schemas.openxmlformats.org/officeDocument/2006/math" xmlns:v="urn:schemas-microsoft-com:vml" xmlns:wp14="http://schemas.microsoft.com/office/word/2010/wordprocessingDrawing" xmlns:wp="http://schemas.openxmlformats.org/drawingml/2006/wordprocessingDrawing" xmlns:w10="urn:schemas-microsoft-com:office:word" xmlns:w="http://schemas.openxmlformats.org/wordprocessingml/2006/main" xmlns:w14="http://schemas.microsoft.com/office/word/2010/wordml" xmlns:w15="http://schemas.microsoft.com/office/word/2012/wordml" xmlns:w16cex="http://schemas.microsoft.com/office/word/2018/wordml/cex" xmlns:w16cid="http://schemas.microsoft.com/office/word/2016/wordml/cid" xmlns:w16="http://schemas.microsoft.com/office/word/2018/wordml" xmlns:w16sdtdh="http://schemas.microsoft.com/office/word/2020/wordml/sdtdatahash" xmlns:w16se="http://schemas.microsoft.com/office/word/2015/wordml/symex" xmlns:wpg="http://schemas.microsoft.com/office/word/2010/wordprocessingGroup" xmlns:wpi="http://schemas.microsoft.com/office/word/2010/wordprocessingInk" xmlns:wne="http://schemas.microsoft.com/office/word/2006/wordml" xmlns:wps="http://schemas.microsoft.com/office/word/2010/wordprocessingShape" mc:Ignorable="w14 w15 w16se w16cid w16 w16cex w16sdtdh wp14">
   <w:abstractNum w:abstractNumId="0" w15:restartNumberingAfterBreak="0">
     <w:nsid w:val="0A8F3948"/>
     <w:multiLevelType w:val="multilevel"/>
@@ -1359,7 +1430,7 @@
 </file>
 
 <file path=word/styles.xml><?xml version="1.0" encoding="utf-8"?>
-<w:styles xmlns:mc="http://schemas.openxmlformats.org/markup-compatibility/2006" xmlns:r="http://schemas.openxmlformats.org/officeDocument/2006/relationships" xmlns:w="http://schemas.openxmlformats.org/wordprocessingml/2006/main" xmlns:w14="http://schemas.microsoft.com/office/word/2010/wordml" xmlns:w15="http://schemas.microsoft.com/office/word/2012/wordml" xmlns:w16cex="http://schemas.microsoft.com/office/word/2018/wordml/cex" xmlns:w16cid="http://schemas.microsoft.com/office/word/2016/wordml/cid" xmlns:w16="http://schemas.microsoft.com/office/word/2018/wordml" xmlns:w16du="http://schemas.microsoft.com/office/word/2023/wordml/word16du" xmlns:w16sdtdh="http://schemas.microsoft.com/office/word/2020/wordml/sdtdatahash" xmlns:w16sdtfl="http://schemas.microsoft.com/office/word/2024/wordml/sdtformatlock" xmlns:w16se="http://schemas.microsoft.com/office/word/2015/wordml/symex" mc:Ignorable="w14 w15 w16se w16cid w16 w16cex w16sdtdh w16sdtfl w16du">
+<w:styles xmlns:mc="http://schemas.openxmlformats.org/markup-compatibility/2006" xmlns:r="http://schemas.openxmlformats.org/officeDocument/2006/relationships" xmlns:w="http://schemas.openxmlformats.org/wordprocessingml/2006/main" xmlns:w14="http://schemas.microsoft.com/office/word/2010/wordml" xmlns:w15="http://schemas.microsoft.com/office/word/2012/wordml" xmlns:w16cex="http://schemas.microsoft.com/office/word/2018/wordml/cex" xmlns:w16cid="http://schemas.microsoft.com/office/word/2016/wordml/cid" xmlns:w16="http://schemas.microsoft.com/office/word/2018/wordml" xmlns:w16sdtdh="http://schemas.microsoft.com/office/word/2020/wordml/sdtdatahash" xmlns:w16se="http://schemas.microsoft.com/office/word/2015/wordml/symex" mc:Ignorable="w14 w15 w16se w16cid w16 w16cex w16sdtdh">
   <w:docDefaults>
     <w:rPrDefault>
       <w:rPr>
@@ -1968,6 +2039,50 @@
       </w:tblCellMar>
     </w:tblPr>
   </w:style>
+  <w:style w:type="paragraph" w:styleId="En-tte">
+    <w:name w:val="header"/>
+    <w:basedOn w:val="Normal"/>
+    <w:link w:val="En-tteCar"/>
+    <w:uiPriority w:val="99"/>
+    <w:unhideWhenUsed/>
+    <w:rsid w:val="008C21A3"/>
+    <w:pPr>
+      <w:tabs>
+        <w:tab w:val="center" w:pos="4320"/>
+        <w:tab w:val="right" w:pos="8640"/>
+      </w:tabs>
+      <w:spacing w:line="240" w:lineRule="auto"/>
+    </w:pPr>
+  </w:style>
+  <w:style w:type="character" w:customStyle="1" w:styleId="En-tteCar">
+    <w:name w:val="En-tête Car"/>
+    <w:basedOn w:val="Policepardfaut"/>
+    <w:link w:val="En-tte"/>
+    <w:uiPriority w:val="99"/>
+    <w:rsid w:val="008C21A3"/>
+  </w:style>
+  <w:style w:type="paragraph" w:styleId="Pieddepage">
+    <w:name w:val="footer"/>
+    <w:basedOn w:val="Normal"/>
+    <w:link w:val="PieddepageCar"/>
+    <w:uiPriority w:val="99"/>
+    <w:unhideWhenUsed/>
+    <w:rsid w:val="008C21A3"/>
+    <w:pPr>
+      <w:tabs>
+        <w:tab w:val="center" w:pos="4320"/>
+        <w:tab w:val="right" w:pos="8640"/>
+      </w:tabs>
+      <w:spacing w:line="240" w:lineRule="auto"/>
+    </w:pPr>
+  </w:style>
+  <w:style w:type="character" w:customStyle="1" w:styleId="PieddepageCar">
+    <w:name w:val="Pied de page Car"/>
+    <w:basedOn w:val="Policepardfaut"/>
+    <w:link w:val="Pieddepage"/>
+    <w:uiPriority w:val="99"/>
+    <w:rsid w:val="008C21A3"/>
+  </w:style>
 </w:styles>
 </file>
 

</xml_diff>

<commit_message>
Update Questionnaire Personnalisé (classement de préférence et expérience Godot))
</commit_message>
<xml_diff>
--- a/questionnaires/XRGodotUX_Questionnaire_Personnalisé.docx
+++ b/questionnaires/XRGodotUX_Questionnaire_Personnalisé.docx
@@ -143,15 +143,21 @@
     <w:p>
       <w:pPr>
         <w:jc w:val="both"/>
-      </w:pPr>
-      <w:r>
-        <w:t>Vous trouverez ci-dessous un ensemble de questions. La première partie concerne directement l’expérimentation que vous venez de passer. La deuxième partie concerne votre profil et nous aide à interpréter les résultats de l’étude. Rappelez-vous, c’était le logiciel et son utilisation qui étaient testés, pas vous.</w:t>
-      </w:r>
-    </w:p>
-    <w:p>
-      <w:pPr>
-        <w:jc w:val="both"/>
-      </w:pPr>
+        <w:rPr>
+          <w:b/>
+          <w:bCs/>
+        </w:rPr>
+      </w:pPr>
+      <w:r>
+        <w:t xml:space="preserve">Vous trouverez ci-dessous un ensemble de questions. La première partie concerne directement l’expérimentation que vous venez de passer. La deuxième partie concerne votre profil et nous aide à interpréter les résultats de l’étude. </w:t>
+      </w:r>
+      <w:r>
+        <w:rPr>
+          <w:b/>
+          <w:bCs/>
+        </w:rPr>
+        <w:t>Rappelez-vous, c’était le logiciel et son utilisation qui étaient testés, pas vous.</w:t>
+      </w:r>
     </w:p>
     <w:p>
       <w:pPr>
@@ -177,32 +183,40 @@
           <w:ilvl w:val="0"/>
           <w:numId w:val="1"/>
         </w:numPr>
-        <w:jc w:val="both"/>
-      </w:pPr>
-      <w:r>
-        <w:t>Quelle condition avez-vous préférée ?</w:t>
-      </w:r>
-    </w:p>
-    <w:p>
-      <w:pPr>
-        <w:numPr>
-          <w:ilvl w:val="0"/>
-          <w:numId w:val="2"/>
-        </w:numPr>
-        <w:jc w:val="both"/>
-      </w:pPr>
+        <w:spacing w:after="240"/>
+        <w:jc w:val="both"/>
+      </w:pPr>
+      <w:r>
+        <w:t xml:space="preserve">Classez les conditions par ordre de préférence de 1 (la plus préférée) à 3 (la moins préférée) </w:t>
+      </w:r>
+      <w:r>
+        <w:t>?</w:t>
+      </w:r>
+    </w:p>
+    <w:p>
+      <w:pPr>
+        <w:spacing w:line="360" w:lineRule="auto"/>
+        <w:ind w:left="360"/>
+        <w:jc w:val="both"/>
+      </w:pPr>
+      <w:r>
+        <w:tab/>
+        <w:t xml:space="preserve">____ </w:t>
+      </w:r>
       <w:r>
         <w:t>« Bureau » (avec clavier, souris, écran)</w:t>
       </w:r>
     </w:p>
     <w:p>
       <w:pPr>
-        <w:numPr>
-          <w:ilvl w:val="0"/>
-          <w:numId w:val="2"/>
-        </w:numPr>
-        <w:jc w:val="both"/>
-      </w:pPr>
+        <w:spacing w:line="360" w:lineRule="auto"/>
+        <w:ind w:left="360"/>
+        <w:jc w:val="both"/>
+      </w:pPr>
+      <w:r>
+        <w:tab/>
+        <w:t xml:space="preserve">____ </w:t>
+      </w:r>
       <w:r>
         <w:t xml:space="preserve">« Spatiale </w:t>
       </w:r>
@@ -221,12 +235,14 @@
     </w:p>
     <w:p>
       <w:pPr>
-        <w:numPr>
-          <w:ilvl w:val="0"/>
-          <w:numId w:val="2"/>
-        </w:numPr>
-        <w:jc w:val="both"/>
-      </w:pPr>
+        <w:spacing w:line="360" w:lineRule="auto"/>
+        <w:ind w:left="360"/>
+        <w:jc w:val="both"/>
+      </w:pPr>
+      <w:r>
+        <w:tab/>
+        <w:t xml:space="preserve">____ </w:t>
+      </w:r>
       <w:r>
         <w:t>« Spatiale avec manettes » (avec le casque et les manettes</w:t>
       </w:r>
@@ -248,124 +264,154 @@
         <w:jc w:val="both"/>
       </w:pPr>
       <w:r>
-        <w:t xml:space="preserve">À la question précédente, pouvez-vous préciser pourquoi ? </w:t>
-      </w:r>
-      <w:r>
-        <w:br/>
-      </w:r>
+        <w:t>À la question précédente, pouvez-vous préciser pourquoi ?</w:t>
+      </w:r>
+    </w:p>
+    <w:p>
+      <w:pPr>
+        <w:ind w:left="360"/>
+        <w:jc w:val="both"/>
+      </w:pPr>
       <w:r>
         <w:rPr>
           <w:i/>
           <w:sz w:val="18"/>
           <w:szCs w:val="18"/>
         </w:rPr>
-        <w:t>N’hésitez pas à donner du détail, ce que vous avez apprécié (ou le contraire) autant pour une condition que pour l’autre.</w:t>
-      </w:r>
-    </w:p>
-    <w:p>
-      <w:pPr>
-        <w:spacing w:line="360" w:lineRule="auto"/>
-        <w:ind w:left="720"/>
-        <w:jc w:val="both"/>
-      </w:pPr>
-      <w:r>
-        <w:t>______________________________________________________________________</w:t>
-      </w:r>
-    </w:p>
-    <w:p>
-      <w:pPr>
-        <w:spacing w:line="360" w:lineRule="auto"/>
-        <w:ind w:left="720"/>
-        <w:jc w:val="both"/>
-      </w:pPr>
-      <w:r>
-        <w:t>______________________________________________________________________</w:t>
-      </w:r>
-    </w:p>
-    <w:p>
-      <w:pPr>
-        <w:spacing w:line="360" w:lineRule="auto"/>
-        <w:ind w:left="720"/>
-        <w:jc w:val="both"/>
-      </w:pPr>
-      <w:r>
-        <w:t>______________________________________________________________________</w:t>
-      </w:r>
-    </w:p>
-    <w:p>
-      <w:pPr>
-        <w:spacing w:line="360" w:lineRule="auto"/>
-        <w:ind w:left="720"/>
-        <w:jc w:val="both"/>
-      </w:pPr>
-      <w:r>
-        <w:t>______________________________________________________________________</w:t>
-      </w:r>
-    </w:p>
-    <w:p>
-      <w:pPr>
-        <w:spacing w:line="360" w:lineRule="auto"/>
-        <w:ind w:left="720"/>
-        <w:jc w:val="both"/>
-      </w:pPr>
-      <w:r>
-        <w:t>______________________________________________________________________</w:t>
-      </w:r>
-    </w:p>
-    <w:p>
-      <w:pPr>
-        <w:spacing w:line="360" w:lineRule="auto"/>
-        <w:ind w:left="720"/>
-        <w:jc w:val="both"/>
-      </w:pPr>
-      <w:r>
-        <w:t>______________________________________________________________________</w:t>
-      </w:r>
-    </w:p>
-    <w:p>
-      <w:pPr>
-        <w:spacing w:line="360" w:lineRule="auto"/>
-        <w:ind w:left="720"/>
-        <w:jc w:val="both"/>
-      </w:pPr>
-      <w:r>
-        <w:t>______________________________________________________________________</w:t>
-      </w:r>
-    </w:p>
-    <w:p>
-      <w:pPr>
-        <w:spacing w:line="360" w:lineRule="auto"/>
-        <w:ind w:left="720"/>
-        <w:jc w:val="both"/>
-      </w:pPr>
-      <w:r>
-        <w:t>______________________________________________________________________</w:t>
-      </w:r>
-    </w:p>
-    <w:p>
-      <w:pPr>
-        <w:spacing w:line="360" w:lineRule="auto"/>
-        <w:ind w:left="720"/>
-        <w:jc w:val="both"/>
-      </w:pPr>
-      <w:r>
-        <w:t>______________________________________________________________________</w:t>
-      </w:r>
-    </w:p>
-    <w:p>
-      <w:pPr>
-        <w:spacing w:line="360" w:lineRule="auto"/>
-        <w:ind w:left="720"/>
-        <w:jc w:val="both"/>
-      </w:pPr>
-      <w:r>
-        <w:t>______________________________________________________________________</w:t>
-      </w:r>
-    </w:p>
-    <w:p>
-      <w:pPr>
-        <w:jc w:val="both"/>
-      </w:pPr>
+        <w:tab/>
+      </w:r>
+      <w:r>
+        <w:rPr>
+          <w:i/>
+          <w:sz w:val="18"/>
+          <w:szCs w:val="18"/>
+        </w:rPr>
+        <w:t xml:space="preserve">N’hésitez pas à donner du détail, ce que vous avez apprécié (ou le contraire) autant pour une condition que </w:t>
+      </w:r>
+      <w:r>
+        <w:rPr>
+          <w:i/>
+          <w:sz w:val="18"/>
+          <w:szCs w:val="18"/>
+        </w:rPr>
+        <w:tab/>
+      </w:r>
+      <w:r>
+        <w:rPr>
+          <w:i/>
+          <w:sz w:val="18"/>
+          <w:szCs w:val="18"/>
+        </w:rPr>
+        <w:t>pour l’autre.</w:t>
+      </w:r>
+    </w:p>
+    <w:p>
+      <w:pPr>
+        <w:spacing w:line="360" w:lineRule="auto"/>
+        <w:ind w:left="720"/>
+        <w:jc w:val="both"/>
+      </w:pPr>
+      <w:r>
+        <w:t>______________________________________________________________________</w:t>
+      </w:r>
+    </w:p>
+    <w:p>
+      <w:pPr>
+        <w:spacing w:line="360" w:lineRule="auto"/>
+        <w:ind w:left="720"/>
+        <w:jc w:val="both"/>
+      </w:pPr>
+      <w:r>
+        <w:t>______________________________________________________________________</w:t>
+      </w:r>
+    </w:p>
+    <w:p>
+      <w:pPr>
+        <w:spacing w:line="360" w:lineRule="auto"/>
+        <w:ind w:left="720"/>
+        <w:jc w:val="both"/>
+      </w:pPr>
+      <w:r>
+        <w:t>______________________________________________________________________</w:t>
+      </w:r>
+    </w:p>
+    <w:p>
+      <w:pPr>
+        <w:spacing w:line="360" w:lineRule="auto"/>
+        <w:ind w:left="720"/>
+        <w:jc w:val="both"/>
+      </w:pPr>
+      <w:r>
+        <w:t>______________________________________________________________________</w:t>
+      </w:r>
+    </w:p>
+    <w:p>
+      <w:pPr>
+        <w:spacing w:line="360" w:lineRule="auto"/>
+        <w:ind w:left="720"/>
+        <w:jc w:val="both"/>
+      </w:pPr>
+      <w:r>
+        <w:t>______________________________________________________________________</w:t>
+      </w:r>
+    </w:p>
+    <w:p>
+      <w:pPr>
+        <w:spacing w:line="360" w:lineRule="auto"/>
+        <w:ind w:left="720"/>
+        <w:jc w:val="both"/>
+      </w:pPr>
+      <w:r>
+        <w:t>______________________________________________________________________</w:t>
+      </w:r>
+    </w:p>
+    <w:p>
+      <w:pPr>
+        <w:spacing w:line="360" w:lineRule="auto"/>
+        <w:ind w:left="720"/>
+        <w:jc w:val="both"/>
+      </w:pPr>
+      <w:r>
+        <w:t>______________________________________________________________________</w:t>
+      </w:r>
+    </w:p>
+    <w:p>
+      <w:pPr>
+        <w:spacing w:line="360" w:lineRule="auto"/>
+        <w:ind w:left="720"/>
+        <w:jc w:val="both"/>
+      </w:pPr>
+      <w:r>
+        <w:t>______________________________________________________________________</w:t>
+      </w:r>
+    </w:p>
+    <w:p>
+      <w:pPr>
+        <w:spacing w:line="360" w:lineRule="auto"/>
+        <w:ind w:left="720"/>
+        <w:jc w:val="both"/>
+      </w:pPr>
+      <w:r>
+        <w:t>______________________________________________________________________</w:t>
+      </w:r>
+    </w:p>
+    <w:p>
+      <w:pPr>
+        <w:spacing w:line="360" w:lineRule="auto"/>
+        <w:ind w:left="720"/>
+        <w:jc w:val="both"/>
+      </w:pPr>
+      <w:r>
+        <w:t>______________________________________________________________________</w:t>
+      </w:r>
+    </w:p>
+    <w:p>
+      <w:pPr>
+        <w:jc w:val="both"/>
+      </w:pPr>
+      <w:r>
+        <w:tab/>
+      </w:r>
     </w:p>
     <w:p>
       <w:pPr>
@@ -416,8 +462,46 @@
         <w:jc w:val="both"/>
       </w:pPr>
       <w:r>
-        <w:t>______________________________________________________________________</w:t>
-      </w:r>
+        <w:lastRenderedPageBreak/>
+        <w:t>______________________________________________________________________</w:t>
+      </w:r>
+    </w:p>
+    <w:p>
+      <w:pPr>
+        <w:spacing w:line="360" w:lineRule="auto"/>
+        <w:ind w:left="720"/>
+        <w:jc w:val="both"/>
+      </w:pPr>
+      <w:r>
+        <w:t>______________________________________________________________________</w:t>
+      </w:r>
+    </w:p>
+    <w:p>
+      <w:pPr>
+        <w:spacing w:line="360" w:lineRule="auto"/>
+        <w:ind w:left="720"/>
+        <w:jc w:val="both"/>
+      </w:pPr>
+      <w:r>
+        <w:t>______________________________________________________________________</w:t>
+      </w:r>
+    </w:p>
+    <w:p>
+      <w:pPr>
+        <w:spacing w:line="360" w:lineRule="auto"/>
+        <w:ind w:left="720"/>
+        <w:jc w:val="both"/>
+      </w:pPr>
+      <w:r>
+        <w:t>______________________________________________________________________</w:t>
+      </w:r>
+    </w:p>
+    <w:p>
+      <w:pPr>
+        <w:spacing w:line="360" w:lineRule="auto"/>
+        <w:ind w:left="720"/>
+        <w:jc w:val="both"/>
+      </w:pPr>
     </w:p>
     <w:p>
       <w:pPr>
@@ -428,7 +512,6 @@
         <w:jc w:val="both"/>
       </w:pPr>
       <w:r>
-        <w:lastRenderedPageBreak/>
         <w:t>Avez-vous des commentaires généraux sur l’expérimentation que vous venez de réaliser ?</w:t>
       </w:r>
     </w:p>
@@ -499,7 +582,7 @@
         <w:jc w:val="both"/>
       </w:pPr>
       <w:r>
-        <w:t>____________________________________________________________________________________________________________________________________________</w:t>
+        <w:t>______________________________________________________________________</w:t>
       </w:r>
     </w:p>
     <w:p>
@@ -512,6 +595,15 @@
       </w:pPr>
       <w:bookmarkStart w:id="3" w:name="_yl0bp0y8gnm9" w:colFirst="0" w:colLast="0"/>
       <w:bookmarkEnd w:id="3"/>
+    </w:p>
+    <w:p>
+      <w:pPr>
+        <w:pStyle w:val="Titre1"/>
+        <w:rPr>
+          <w:sz w:val="28"/>
+          <w:szCs w:val="28"/>
+        </w:rPr>
+      </w:pPr>
       <w:r>
         <w:rPr>
           <w:sz w:val="28"/>
@@ -544,6 +636,13 @@
     </w:p>
     <w:p>
       <w:pPr>
+        <w:spacing w:line="360" w:lineRule="auto"/>
+        <w:ind w:left="720"/>
+        <w:jc w:val="both"/>
+      </w:pPr>
+    </w:p>
+    <w:p>
+      <w:pPr>
         <w:numPr>
           <w:ilvl w:val="0"/>
           <w:numId w:val="1"/>
@@ -566,6 +665,13 @@
     </w:p>
     <w:p>
       <w:pPr>
+        <w:spacing w:line="360" w:lineRule="auto"/>
+        <w:ind w:left="720"/>
+        <w:jc w:val="both"/>
+      </w:pPr>
+    </w:p>
+    <w:p>
+      <w:pPr>
         <w:numPr>
           <w:ilvl w:val="0"/>
           <w:numId w:val="1"/>
@@ -670,6 +776,13 @@
     </w:p>
     <w:p>
       <w:pPr>
+        <w:spacing w:line="360" w:lineRule="auto"/>
+        <w:ind w:left="720"/>
+        <w:jc w:val="both"/>
+      </w:pPr>
+    </w:p>
+    <w:p>
+      <w:pPr>
         <w:numPr>
           <w:ilvl w:val="0"/>
           <w:numId w:val="1"/>
@@ -677,6 +790,7 @@
         <w:jc w:val="both"/>
       </w:pPr>
       <w:r>
+        <w:lastRenderedPageBreak/>
         <w:t xml:space="preserve">Pouvez-vous détailler votre expérience avec le moteur de jeu </w:t>
       </w:r>
       <w:proofErr w:type="spellStart"/>
@@ -688,89 +802,123 @@
       </w:r>
       <w:proofErr w:type="spellEnd"/>
       <w:r>
-        <w:t xml:space="preserve"> ? </w:t>
-      </w:r>
-      <w:r>
-        <w:br/>
-      </w:r>
+        <w:t xml:space="preserve"> ?</w:t>
+      </w:r>
+    </w:p>
+    <w:p>
+      <w:pPr>
+        <w:ind w:left="360"/>
+        <w:jc w:val="both"/>
+      </w:pPr>
       <w:r>
         <w:rPr>
           <w:i/>
           <w:sz w:val="18"/>
           <w:szCs w:val="18"/>
         </w:rPr>
-        <w:t>Par exemple, le nombre de mois ou années d’utilisation, le nombre de projets et vos apports dans ces projets. Passez à la question suivante si cela ne s’applique pas pour vous.</w:t>
-      </w:r>
-    </w:p>
-    <w:p>
-      <w:pPr>
-        <w:spacing w:line="360" w:lineRule="auto"/>
-        <w:ind w:left="720"/>
-        <w:jc w:val="both"/>
-      </w:pPr>
-      <w:r>
-        <w:t>______________________________________________________________________</w:t>
-      </w:r>
-    </w:p>
-    <w:p>
-      <w:pPr>
-        <w:spacing w:line="360" w:lineRule="auto"/>
-        <w:ind w:left="720"/>
-        <w:jc w:val="both"/>
-      </w:pPr>
-      <w:r>
-        <w:t>______________________________________________________________________</w:t>
-      </w:r>
-    </w:p>
-    <w:p>
-      <w:pPr>
-        <w:spacing w:line="360" w:lineRule="auto"/>
-        <w:ind w:left="720"/>
-        <w:jc w:val="both"/>
-      </w:pPr>
-      <w:r>
-        <w:t>______________________________________________________________________</w:t>
-      </w:r>
-    </w:p>
-    <w:p>
-      <w:pPr>
-        <w:spacing w:line="360" w:lineRule="auto"/>
-        <w:ind w:left="720"/>
-        <w:jc w:val="both"/>
-      </w:pPr>
-      <w:r>
-        <w:t>______________________________________________________________________</w:t>
-      </w:r>
-    </w:p>
-    <w:p>
-      <w:pPr>
-        <w:spacing w:line="360" w:lineRule="auto"/>
-        <w:ind w:left="720"/>
-        <w:jc w:val="both"/>
-      </w:pPr>
-      <w:r>
-        <w:t>______________________________________________________________________</w:t>
-      </w:r>
-    </w:p>
-    <w:p>
-      <w:pPr>
-        <w:spacing w:line="360" w:lineRule="auto"/>
-        <w:ind w:left="720"/>
-        <w:jc w:val="both"/>
-      </w:pPr>
-      <w:r>
-        <w:t>______________________________________________________________________</w:t>
-      </w:r>
-    </w:p>
-    <w:p>
-      <w:pPr>
-        <w:spacing w:line="360" w:lineRule="auto"/>
-        <w:ind w:left="720"/>
-        <w:jc w:val="both"/>
-      </w:pPr>
-      <w:r>
-        <w:t>______________________________________________________________________</w:t>
-      </w:r>
+        <w:tab/>
+      </w:r>
+      <w:r>
+        <w:rPr>
+          <w:i/>
+          <w:sz w:val="18"/>
+          <w:szCs w:val="18"/>
+        </w:rPr>
+        <w:t xml:space="preserve">Par exemple, le nombre de mois ou années d’utilisation, le nombre de projets et vos apports dans ces projets. </w:t>
+      </w:r>
+      <w:r>
+        <w:rPr>
+          <w:i/>
+          <w:sz w:val="18"/>
+          <w:szCs w:val="18"/>
+        </w:rPr>
+        <w:tab/>
+      </w:r>
+      <w:r>
+        <w:rPr>
+          <w:i/>
+          <w:sz w:val="18"/>
+          <w:szCs w:val="18"/>
+        </w:rPr>
+        <w:t>Passez à la question suivante si cela ne s’applique pas pour vous.</w:t>
+      </w:r>
+    </w:p>
+    <w:p>
+      <w:pPr>
+        <w:spacing w:line="360" w:lineRule="auto"/>
+        <w:ind w:left="720"/>
+        <w:jc w:val="both"/>
+      </w:pPr>
+      <w:r>
+        <w:t>______________________________________________________________________</w:t>
+      </w:r>
+    </w:p>
+    <w:p>
+      <w:pPr>
+        <w:spacing w:line="360" w:lineRule="auto"/>
+        <w:ind w:left="720"/>
+        <w:jc w:val="both"/>
+      </w:pPr>
+      <w:r>
+        <w:t>______________________________________________________________________</w:t>
+      </w:r>
+    </w:p>
+    <w:p>
+      <w:pPr>
+        <w:spacing w:line="360" w:lineRule="auto"/>
+        <w:ind w:left="720"/>
+        <w:jc w:val="both"/>
+      </w:pPr>
+      <w:r>
+        <w:t>______________________________________________________________________</w:t>
+      </w:r>
+    </w:p>
+    <w:p>
+      <w:pPr>
+        <w:spacing w:line="360" w:lineRule="auto"/>
+        <w:ind w:left="720"/>
+        <w:jc w:val="both"/>
+      </w:pPr>
+      <w:r>
+        <w:t>______________________________________________________________________</w:t>
+      </w:r>
+    </w:p>
+    <w:p>
+      <w:pPr>
+        <w:spacing w:line="360" w:lineRule="auto"/>
+        <w:ind w:left="720"/>
+        <w:jc w:val="both"/>
+      </w:pPr>
+      <w:r>
+        <w:t>______________________________________________________________________</w:t>
+      </w:r>
+    </w:p>
+    <w:p>
+      <w:pPr>
+        <w:spacing w:line="360" w:lineRule="auto"/>
+        <w:ind w:left="720"/>
+        <w:jc w:val="both"/>
+      </w:pPr>
+      <w:r>
+        <w:t>______________________________________________________________________</w:t>
+      </w:r>
+    </w:p>
+    <w:p>
+      <w:pPr>
+        <w:spacing w:line="360" w:lineRule="auto"/>
+        <w:ind w:left="720"/>
+        <w:jc w:val="both"/>
+      </w:pPr>
+      <w:r>
+        <w:t>______________________________________________________________________</w:t>
+      </w:r>
+    </w:p>
+    <w:p>
+      <w:pPr>
+        <w:spacing w:line="360" w:lineRule="auto"/>
+        <w:ind w:left="720"/>
+        <w:jc w:val="both"/>
+      </w:pPr>
     </w:p>
     <w:p>
       <w:pPr>
@@ -781,34 +929,155 @@
         <w:jc w:val="both"/>
       </w:pPr>
       <w:r>
-        <w:lastRenderedPageBreak/>
-        <w:t>À la suite des deux questions précédentes (Q</w:t>
-      </w:r>
-      <w:r>
-        <w:t>7</w:t>
-      </w:r>
-      <w:r>
-        <w:t xml:space="preserve"> et Q</w:t>
-      </w:r>
-      <w:r>
-        <w:t>8</w:t>
-      </w:r>
-      <w:r>
-        <w:t>), pouvez-vous évaluer votre niveau d’expertise avec l’utilisation d’un ou des moteurs de jeu, entre 1 (débutant) et 5 (expert) ?</w:t>
-      </w:r>
-    </w:p>
-    <w:p>
-      <w:pPr>
-        <w:spacing w:line="360" w:lineRule="auto"/>
-        <w:ind w:left="720"/>
-        <w:jc w:val="both"/>
-      </w:pPr>
-      <w:r>
-        <w:t>______________________________________________________________________</w:t>
-      </w:r>
-    </w:p>
-    <w:p>
-      <w:pPr>
+        <w:t xml:space="preserve">Juste au cas où, avez-vous déjà eu une expérience (avant l'expérimentation) avec le moteur de jeu </w:t>
+      </w:r>
+      <w:r>
+        <w:rPr>
+          <w:b/>
+          <w:bCs/>
+        </w:rPr>
+        <w:t>Godot</w:t>
+      </w:r>
+      <w:r>
+        <w:t xml:space="preserve"> ? (Si oui, veuillez préciser.)</w:t>
+      </w:r>
+    </w:p>
+    <w:p>
+      <w:pPr>
+        <w:ind w:left="360"/>
+        <w:jc w:val="both"/>
+      </w:pPr>
+      <w:r>
+        <w:rPr>
+          <w:i/>
+          <w:sz w:val="18"/>
+          <w:szCs w:val="18"/>
+        </w:rPr>
+        <w:tab/>
+      </w:r>
+      <w:r>
+        <w:rPr>
+          <w:i/>
+          <w:sz w:val="18"/>
+          <w:szCs w:val="18"/>
+        </w:rPr>
+        <w:t xml:space="preserve">Par exemple, le nombre de mois ou années d’utilisation, le nombre de projets et vos apports dans ces projets. </w:t>
+      </w:r>
+      <w:r>
+        <w:rPr>
+          <w:i/>
+          <w:sz w:val="18"/>
+          <w:szCs w:val="18"/>
+        </w:rPr>
+        <w:tab/>
+      </w:r>
+      <w:r>
+        <w:rPr>
+          <w:i/>
+          <w:sz w:val="18"/>
+          <w:szCs w:val="18"/>
+        </w:rPr>
+        <w:t>Passez à la question suivante si cela ne s’applique pas pour vous</w:t>
+      </w:r>
+      <w:r>
+        <w:rPr>
+          <w:i/>
+          <w:sz w:val="18"/>
+          <w:szCs w:val="18"/>
+        </w:rPr>
+        <w:t>.</w:t>
+      </w:r>
+    </w:p>
+    <w:p>
+      <w:pPr>
+        <w:spacing w:line="360" w:lineRule="auto"/>
+        <w:ind w:left="360"/>
+        <w:jc w:val="both"/>
+      </w:pPr>
+      <w:r>
+        <w:tab/>
+      </w:r>
+      <w:r>
+        <w:t>______________________________________________________________________</w:t>
+      </w:r>
+    </w:p>
+    <w:p>
+      <w:pPr>
+        <w:spacing w:line="360" w:lineRule="auto"/>
+        <w:ind w:left="360"/>
+        <w:jc w:val="both"/>
+      </w:pPr>
+      <w:r>
+        <w:tab/>
+      </w:r>
+      <w:r>
+        <w:t>______________________________________________________________________</w:t>
+      </w:r>
+    </w:p>
+    <w:p>
+      <w:pPr>
+        <w:spacing w:line="360" w:lineRule="auto"/>
+        <w:ind w:left="360"/>
+        <w:jc w:val="both"/>
+      </w:pPr>
+      <w:r>
+        <w:tab/>
+      </w:r>
+      <w:r>
+        <w:t>______________________________________________________________________</w:t>
+      </w:r>
+    </w:p>
+    <w:p>
+      <w:pPr>
+        <w:spacing w:line="360" w:lineRule="auto"/>
+        <w:ind w:left="360"/>
+        <w:jc w:val="both"/>
+      </w:pPr>
+      <w:r>
+        <w:tab/>
+      </w:r>
+      <w:r>
+        <w:t>______________________________________________________________________</w:t>
+      </w:r>
+    </w:p>
+    <w:p>
+      <w:pPr>
+        <w:spacing w:line="360" w:lineRule="auto"/>
+        <w:ind w:left="360"/>
+        <w:jc w:val="both"/>
+      </w:pPr>
+      <w:r>
+        <w:tab/>
+      </w:r>
+      <w:r>
+        <w:t>______________________________________________________________________</w:t>
+      </w:r>
+    </w:p>
+    <w:p>
+      <w:pPr>
+        <w:spacing w:line="360" w:lineRule="auto"/>
+        <w:ind w:left="360"/>
+        <w:jc w:val="both"/>
+      </w:pPr>
+      <w:r>
+        <w:tab/>
+        <w:t>______________________________________________________________________</w:t>
+      </w:r>
+    </w:p>
+    <w:p>
+      <w:pPr>
+        <w:spacing w:line="360" w:lineRule="auto"/>
+        <w:ind w:left="360"/>
+        <w:jc w:val="both"/>
+      </w:pPr>
+      <w:r>
+        <w:tab/>
+        <w:t>______________________________________________________________________</w:t>
+      </w:r>
+    </w:p>
+    <w:p>
+      <w:pPr>
+        <w:ind w:left="360"/>
         <w:jc w:val="both"/>
       </w:pPr>
     </w:p>
@@ -821,6 +1090,51 @@
         <w:jc w:val="both"/>
       </w:pPr>
       <w:r>
+        <w:t>À la suite des deux questions précédentes (Q</w:t>
+      </w:r>
+      <w:r>
+        <w:t>7</w:t>
+      </w:r>
+      <w:r>
+        <w:t>,</w:t>
+      </w:r>
+      <w:r>
+        <w:t xml:space="preserve"> Q</w:t>
+      </w:r>
+      <w:r>
+        <w:t>8</w:t>
+      </w:r>
+      <w:r>
+        <w:t xml:space="preserve"> et Q9</w:t>
+      </w:r>
+      <w:r>
+        <w:t>), pouvez-vous évaluer votre niveau d’expertise avec l’utilisation d’un ou des moteurs de jeu, entre 1 (débutant) et 5 (expert) ?</w:t>
+      </w:r>
+    </w:p>
+    <w:p>
+      <w:pPr>
+        <w:spacing w:line="360" w:lineRule="auto"/>
+        <w:ind w:left="720"/>
+        <w:jc w:val="both"/>
+      </w:pPr>
+      <w:r>
+        <w:t>______________________________________________________________________</w:t>
+      </w:r>
+    </w:p>
+    <w:p>
+      <w:pPr>
+        <w:jc w:val="both"/>
+      </w:pPr>
+    </w:p>
+    <w:p>
+      <w:pPr>
+        <w:numPr>
+          <w:ilvl w:val="0"/>
+          <w:numId w:val="1"/>
+        </w:numPr>
+        <w:jc w:val="both"/>
+      </w:pPr>
+      <w:r>
         <w:t>Avant cette expérimentation, avez-vous déjà vécu des expériences liées à l’informatique spatiale, que ce soit de la réalité augmentée, de la réalité virtuelle, de la réalité mixte. Si oui, pouvez-vous les décrire brièvement ?</w:t>
       </w:r>
     </w:p>
@@ -843,6 +1157,33 @@
       <w:r>
         <w:t>______________________________________________________________________</w:t>
       </w:r>
+    </w:p>
+    <w:p>
+      <w:pPr>
+        <w:spacing w:line="360" w:lineRule="auto"/>
+        <w:ind w:left="720"/>
+        <w:jc w:val="both"/>
+      </w:pPr>
+      <w:r>
+        <w:t>______________________________________________________________________</w:t>
+      </w:r>
+    </w:p>
+    <w:p>
+      <w:pPr>
+        <w:spacing w:line="360" w:lineRule="auto"/>
+        <w:ind w:left="720"/>
+        <w:jc w:val="both"/>
+      </w:pPr>
+      <w:r>
+        <w:t>______________________________________________________________________</w:t>
+      </w:r>
+    </w:p>
+    <w:p>
+      <w:pPr>
+        <w:spacing w:line="360" w:lineRule="auto"/>
+        <w:ind w:left="720"/>
+        <w:jc w:val="both"/>
+      </w:pPr>
     </w:p>
     <w:sectPr>
       <w:headerReference w:type="even" r:id="rId7"/>
@@ -1306,6 +1647,122 @@
     </w:lvl>
   </w:abstractNum>
   <w:abstractNum w:abstractNumId="1" w15:restartNumberingAfterBreak="0">
+    <w:nsid w:val="22566A98"/>
+    <w:multiLevelType w:val="multilevel"/>
+    <w:tmpl w:val="ADDA1B24"/>
+    <w:styleLink w:val="Listeactuelle1"/>
+    <w:lvl w:ilvl="0">
+      <w:start w:val="1"/>
+      <w:numFmt w:val="bullet"/>
+      <w:lvlText w:val="○"/>
+      <w:lvlJc w:val="left"/>
+      <w:pPr>
+        <w:ind w:left="1440" w:hanging="360"/>
+      </w:pPr>
+      <w:rPr>
+        <w:sz w:val="28"/>
+        <w:szCs w:val="28"/>
+        <w:u w:val="none"/>
+      </w:rPr>
+    </w:lvl>
+    <w:lvl w:ilvl="1">
+      <w:start w:val="1"/>
+      <w:numFmt w:val="bullet"/>
+      <w:lvlText w:val="○"/>
+      <w:lvlJc w:val="left"/>
+      <w:pPr>
+        <w:ind w:left="2160" w:hanging="360"/>
+      </w:pPr>
+      <w:rPr>
+        <w:u w:val="none"/>
+      </w:rPr>
+    </w:lvl>
+    <w:lvl w:ilvl="2">
+      <w:start w:val="1"/>
+      <w:numFmt w:val="bullet"/>
+      <w:lvlText w:val="■"/>
+      <w:lvlJc w:val="left"/>
+      <w:pPr>
+        <w:ind w:left="2880" w:hanging="360"/>
+      </w:pPr>
+      <w:rPr>
+        <w:u w:val="none"/>
+      </w:rPr>
+    </w:lvl>
+    <w:lvl w:ilvl="3">
+      <w:start w:val="1"/>
+      <w:numFmt w:val="bullet"/>
+      <w:lvlText w:val="●"/>
+      <w:lvlJc w:val="left"/>
+      <w:pPr>
+        <w:ind w:left="3600" w:hanging="360"/>
+      </w:pPr>
+      <w:rPr>
+        <w:u w:val="none"/>
+      </w:rPr>
+    </w:lvl>
+    <w:lvl w:ilvl="4">
+      <w:start w:val="1"/>
+      <w:numFmt w:val="bullet"/>
+      <w:lvlText w:val="○"/>
+      <w:lvlJc w:val="left"/>
+      <w:pPr>
+        <w:ind w:left="4320" w:hanging="360"/>
+      </w:pPr>
+      <w:rPr>
+        <w:u w:val="none"/>
+      </w:rPr>
+    </w:lvl>
+    <w:lvl w:ilvl="5">
+      <w:start w:val="1"/>
+      <w:numFmt w:val="bullet"/>
+      <w:lvlText w:val="■"/>
+      <w:lvlJc w:val="left"/>
+      <w:pPr>
+        <w:ind w:left="5040" w:hanging="360"/>
+      </w:pPr>
+      <w:rPr>
+        <w:u w:val="none"/>
+      </w:rPr>
+    </w:lvl>
+    <w:lvl w:ilvl="6">
+      <w:start w:val="1"/>
+      <w:numFmt w:val="bullet"/>
+      <w:lvlText w:val="●"/>
+      <w:lvlJc w:val="left"/>
+      <w:pPr>
+        <w:ind w:left="5760" w:hanging="360"/>
+      </w:pPr>
+      <w:rPr>
+        <w:u w:val="none"/>
+      </w:rPr>
+    </w:lvl>
+    <w:lvl w:ilvl="7">
+      <w:start w:val="1"/>
+      <w:numFmt w:val="bullet"/>
+      <w:lvlText w:val="○"/>
+      <w:lvlJc w:val="left"/>
+      <w:pPr>
+        <w:ind w:left="6480" w:hanging="360"/>
+      </w:pPr>
+      <w:rPr>
+        <w:u w:val="none"/>
+      </w:rPr>
+    </w:lvl>
+    <w:lvl w:ilvl="8">
+      <w:start w:val="1"/>
+      <w:numFmt w:val="bullet"/>
+      <w:lvlText w:val="■"/>
+      <w:lvlJc w:val="left"/>
+      <w:pPr>
+        <w:ind w:left="7200" w:hanging="360"/>
+      </w:pPr>
+      <w:rPr>
+        <w:u w:val="none"/>
+      </w:rPr>
+    </w:lvl>
+  </w:abstractNum>
+  <w:abstractNum w:abstractNumId="2" w15:restartNumberingAfterBreak="0">
     <w:nsid w:val="5EDA27C4"/>
     <w:multiLevelType w:val="multilevel"/>
     <w:tmpl w:val="ADDA1B24"/>
@@ -1424,6 +1881,9 @@
     <w:abstractNumId w:val="0"/>
   </w:num>
   <w:num w:numId="2" w16cid:durableId="671298490">
+    <w:abstractNumId w:val="2"/>
+  </w:num>
+  <w:num w:numId="3" w16cid:durableId="285433618">
     <w:abstractNumId w:val="1"/>
   </w:num>
 </w:numbering>
@@ -2083,6 +2543,27 @@
     <w:uiPriority w:val="99"/>
     <w:rsid w:val="008C21A3"/>
   </w:style>
+  <w:style w:type="numbering" w:customStyle="1" w:styleId="Listeactuelle1">
+    <w:name w:val="Liste actuelle1"/>
+    <w:uiPriority w:val="99"/>
+    <w:rsid w:val="007B76D5"/>
+    <w:pPr>
+      <w:numPr>
+        <w:numId w:val="3"/>
+      </w:numPr>
+    </w:pPr>
+  </w:style>
+  <w:style w:type="paragraph" w:styleId="Paragraphedeliste">
+    <w:name w:val="List Paragraph"/>
+    <w:basedOn w:val="Normal"/>
+    <w:uiPriority w:val="34"/>
+    <w:qFormat/>
+    <w:rsid w:val="007B76D5"/>
+    <w:pPr>
+      <w:ind w:left="720"/>
+      <w:contextualSpacing/>
+    </w:pPr>
+  </w:style>
 </w:styles>
 </file>
 

</xml_diff>